<commit_message>
updated resume to include Play Store app
</commit_message>
<xml_diff>
--- a/content/resume-Gisela-Chodos.docx
+++ b/content/resume-Gisela-Chodos.docx
@@ -620,8 +620,8 @@
         <w:rPr>
           <w:rFonts w:ascii="Segoe UI" w:hAnsi="Segoe UI" w:cs="Segoe UI"/>
           <w:color w:val="000000" w:themeColor="text1"/>
-          <w:sz w:val="8"/>
-          <w:szCs w:val="8"/>
+          <w:sz w:val="14"/>
+          <w:szCs w:val="14"/>
         </w:rPr>
       </w:pPr>
     </w:p>
@@ -690,15 +690,7 @@
           <w:b/>
           <w:color w:val="00763E"/>
         </w:rPr>
-        <w:t>Front End</w:t>
-      </w:r>
-      <w:r>
-        <w:rPr>
-          <w:rFonts w:ascii="Segoe UI" w:hAnsi="Segoe UI" w:cs="Segoe UI"/>
-          <w:b/>
-          <w:color w:val="00763E"/>
-        </w:rPr>
-        <w:t xml:space="preserve"> </w:t>
+        <w:t xml:space="preserve">Front End </w:t>
       </w:r>
       <w:r>
         <w:rPr>
@@ -809,8 +801,8 @@
           <w:rFonts w:ascii="Segoe UI" w:hAnsi="Segoe UI" w:cs="Segoe UI"/>
           <w:b/>
           <w:color w:val="000000" w:themeColor="text1"/>
-          <w:sz w:val="8"/>
-          <w:szCs w:val="8"/>
+          <w:sz w:val="14"/>
+          <w:szCs w:val="14"/>
         </w:rPr>
       </w:pPr>
     </w:p>
@@ -1012,8 +1004,6 @@
         </w:rPr>
         <w:t xml:space="preserve"> to do whatever it takes to get the job done correctly</w:t>
       </w:r>
-      <w:bookmarkStart w:id="0" w:name="_GoBack"/>
-      <w:bookmarkEnd w:id="0"/>
     </w:p>
     <w:p>
       <w:pPr>
@@ -1884,6 +1874,39 @@
             <w:pPr>
               <w:rPr>
                 <w:rFonts w:ascii="Segoe UI" w:hAnsi="Segoe UI" w:cs="Segoe UI"/>
+                <w:b/>
+                <w:color w:val="00763E"/>
+                <w:sz w:val="18"/>
+                <w:szCs w:val="18"/>
+              </w:rPr>
+            </w:pPr>
+            <w:r>
+              <w:rPr>
+                <w:rFonts w:ascii="Segoe UI" w:hAnsi="Segoe UI" w:cs="Segoe UI"/>
+                <w:b/>
+                <w:color w:val="00763E"/>
+                <w:sz w:val="18"/>
+                <w:szCs w:val="18"/>
+              </w:rPr>
+              <w:t xml:space="preserve">(have </w:t>
+            </w:r>
+            <w:bookmarkStart w:id="0" w:name="_GoBack"/>
+            <w:bookmarkEnd w:id="0"/>
+            <w:r>
+              <w:rPr>
+                <w:rFonts w:ascii="Segoe UI" w:hAnsi="Segoe UI" w:cs="Segoe UI"/>
+                <w:b/>
+                <w:color w:val="00763E"/>
+                <w:sz w:val="18"/>
+                <w:szCs w:val="18"/>
+              </w:rPr>
+              <w:t>published app in Play Store)</w:t>
+            </w:r>
+          </w:p>
+          <w:p>
+            <w:pPr>
+              <w:rPr>
+                <w:rFonts w:ascii="Segoe UI" w:hAnsi="Segoe UI" w:cs="Segoe UI"/>
                 <w:color w:val="000000" w:themeColor="text1"/>
                 <w:sz w:val="18"/>
                 <w:szCs w:val="18"/>
@@ -1969,52 +1992,6 @@
                 <w:szCs w:val="18"/>
               </w:rPr>
               <w:t>Web Development</w:t>
-            </w:r>
-          </w:p>
-          <w:p>
-            <w:pPr>
-              <w:rPr>
-                <w:rFonts w:ascii="Segoe UI" w:hAnsi="Segoe UI" w:cs="Segoe UI"/>
-                <w:color w:val="000000" w:themeColor="text1"/>
-                <w:sz w:val="18"/>
-                <w:szCs w:val="18"/>
-              </w:rPr>
-            </w:pPr>
-            <w:r>
-              <w:rPr>
-                <w:rFonts w:ascii="Segoe UI" w:hAnsi="Segoe UI" w:cs="Segoe UI"/>
-                <w:color w:val="000000" w:themeColor="text1"/>
-                <w:sz w:val="18"/>
-                <w:szCs w:val="18"/>
-              </w:rPr>
-              <w:t xml:space="preserve">.NET Web Application </w:t>
-            </w:r>
-            <w:r>
-              <w:rPr>
-                <w:rFonts w:ascii="Segoe UI" w:hAnsi="Segoe UI" w:cs="Segoe UI"/>
-                <w:color w:val="000000" w:themeColor="text1"/>
-                <w:sz w:val="18"/>
-                <w:szCs w:val="18"/>
-              </w:rPr>
-              <w:t>D</w:t>
-            </w:r>
-            <w:r>
-              <w:rPr>
-                <w:rFonts w:ascii="Segoe UI" w:hAnsi="Segoe UI" w:cs="Segoe UI"/>
-                <w:color w:val="000000" w:themeColor="text1"/>
-                <w:sz w:val="18"/>
-                <w:szCs w:val="18"/>
-              </w:rPr>
-              <w:t>ev</w:t>
-            </w:r>
-            <w:r>
-              <w:rPr>
-                <w:rFonts w:ascii="Segoe UI" w:hAnsi="Segoe UI" w:cs="Segoe UI"/>
-                <w:color w:val="000000" w:themeColor="text1"/>
-                <w:sz w:val="18"/>
-                <w:szCs w:val="18"/>
-              </w:rPr>
-              <w:t>elopment</w:t>
             </w:r>
           </w:p>
         </w:tc>
@@ -2151,6 +2128,25 @@
             <w:pPr>
               <w:rPr>
                 <w:rFonts w:ascii="Segoe UI" w:hAnsi="Segoe UI" w:cs="Segoe UI"/>
+                <w:color w:val="000000" w:themeColor="text1"/>
+                <w:sz w:val="18"/>
+                <w:szCs w:val="18"/>
+              </w:rPr>
+            </w:pPr>
+            <w:r>
+              <w:rPr>
+                <w:rFonts w:ascii="Segoe UI" w:hAnsi="Segoe UI" w:cs="Segoe UI"/>
+                <w:color w:val="000000" w:themeColor="text1"/>
+                <w:sz w:val="18"/>
+                <w:szCs w:val="18"/>
+              </w:rPr>
+              <w:t>Software Engineering I &amp; II</w:t>
+            </w:r>
+          </w:p>
+          <w:p>
+            <w:pPr>
+              <w:rPr>
+                <w:rFonts w:ascii="Segoe UI" w:hAnsi="Segoe UI" w:cs="Segoe UI"/>
                 <w:b/>
                 <w:color w:val="000000" w:themeColor="text1"/>
                 <w:sz w:val="20"/>
@@ -2164,7 +2160,34 @@
                 <w:sz w:val="18"/>
                 <w:szCs w:val="18"/>
               </w:rPr>
-              <w:t>Software Engineering I &amp; II</w:t>
+              <w:t xml:space="preserve">.NET Web Application </w:t>
+            </w:r>
+            <w:r>
+              <w:rPr>
+                <w:rFonts w:ascii="Segoe UI" w:hAnsi="Segoe UI" w:cs="Segoe UI"/>
+                <w:color w:val="000000" w:themeColor="text1"/>
+                <w:sz w:val="18"/>
+                <w:szCs w:val="18"/>
+              </w:rPr>
+              <w:t>D</w:t>
+            </w:r>
+            <w:r>
+              <w:rPr>
+                <w:rFonts w:ascii="Segoe UI" w:hAnsi="Segoe UI" w:cs="Segoe UI"/>
+                <w:color w:val="000000" w:themeColor="text1"/>
+                <w:sz w:val="18"/>
+                <w:szCs w:val="18"/>
+              </w:rPr>
+              <w:t>ev</w:t>
+            </w:r>
+            <w:r>
+              <w:rPr>
+                <w:rFonts w:ascii="Segoe UI" w:hAnsi="Segoe UI" w:cs="Segoe UI"/>
+                <w:color w:val="000000" w:themeColor="text1"/>
+                <w:sz w:val="18"/>
+                <w:szCs w:val="18"/>
+              </w:rPr>
+              <w:t>elopment</w:t>
             </w:r>
           </w:p>
         </w:tc>
@@ -4087,7 +4110,7 @@
 </file>
 
 <file path=customXml/itemProps1.xml><?xml version="1.0" encoding="utf-8"?>
-<ds:datastoreItem xmlns:ds="http://schemas.openxmlformats.org/officeDocument/2006/customXml" ds:itemID="{567DC1EB-D57F-46F7-A739-132D82EA7EDB}">
+<ds:datastoreItem xmlns:ds="http://schemas.openxmlformats.org/officeDocument/2006/customXml" ds:itemID="{9EDEDF16-6036-471E-ADF3-A9857DA4396D}">
   <ds:schemaRefs>
     <ds:schemaRef ds:uri="http://schemas.openxmlformats.org/officeDocument/2006/bibliography"/>
   </ds:schemaRefs>

</xml_diff>

<commit_message>
added http:// to zaamg link
</commit_message>
<xml_diff>
--- a/content/resume-Gisela-Chodos.docx
+++ b/content/resume-Gisela-Chodos.docx
@@ -12,8 +12,6 @@
           <w:szCs w:val="18"/>
         </w:rPr>
       </w:pPr>
-      <w:bookmarkStart w:id="0" w:name="_GoBack"/>
-      <w:bookmarkEnd w:id="0"/>
     </w:p>
     <w:tbl>
       <w:tblPr>
@@ -972,16 +970,7 @@
                 <w:sz w:val="20"/>
                 <w:szCs w:val="20"/>
               </w:rPr>
-              <w:t xml:space="preserve">LESS, </w:t>
-            </w:r>
-            <w:r>
-              <w:rPr>
-                <w:rFonts w:ascii="Segoe UI" w:hAnsi="Segoe UI" w:cs="Segoe UI"/>
-                <w:color w:val="000000" w:themeColor="text1"/>
-                <w:sz w:val="20"/>
-                <w:szCs w:val="20"/>
-              </w:rPr>
-              <w:t xml:space="preserve">AngularJS, </w:t>
+              <w:t xml:space="preserve">LESS, AngularJS, </w:t>
             </w:r>
             <w:r>
               <w:rPr>
@@ -1422,7 +1411,27 @@
           <w:sz w:val="20"/>
           <w:szCs w:val="20"/>
         </w:rPr>
-        <w:t>Objective was to make it easier to fill out forms, register for events and donate money, especially from mobile devices.  Heavy use of ASP.NET MVC, jQuery, HTML, CSS.</w:t>
+        <w:t xml:space="preserve">Objective was to make it easier to fill out forms, register for events and donate money, especially from mobile devices.  Heavy use of </w:t>
+      </w:r>
+      <w:r>
+        <w:rPr>
+          <w:rFonts w:ascii="Segoe UI" w:hAnsi="Segoe UI" w:cs="Segoe UI"/>
+          <w:color w:val="000000" w:themeColor="text1"/>
+          <w:sz w:val="20"/>
+          <w:szCs w:val="20"/>
+        </w:rPr>
+        <w:t xml:space="preserve">C#, </w:t>
+      </w:r>
+      <w:bookmarkStart w:id="0" w:name="_GoBack"/>
+      <w:bookmarkEnd w:id="0"/>
+      <w:r>
+        <w:rPr>
+          <w:rFonts w:ascii="Segoe UI" w:hAnsi="Segoe UI" w:cs="Segoe UI"/>
+          <w:color w:val="000000" w:themeColor="text1"/>
+          <w:sz w:val="20"/>
+          <w:szCs w:val="20"/>
+        </w:rPr>
+        <w:t>ASP.NET MVC, jQuery, HTML, CSS.</w:t>
       </w:r>
     </w:p>
     <w:p>
@@ -4118,7 +4127,7 @@
 </file>
 
 <file path=customXml/itemProps1.xml><?xml version="1.0" encoding="utf-8"?>
-<ds:datastoreItem xmlns:ds="http://schemas.openxmlformats.org/officeDocument/2006/customXml" ds:itemID="{A3B43587-3BF0-4E48-968D-371AF25E0BAE}">
+<ds:datastoreItem xmlns:ds="http://schemas.openxmlformats.org/officeDocument/2006/customXml" ds:itemID="{3BEE66AF-1B41-4B4E-A99B-9513E607BAAA}">
   <ds:schemaRefs>
     <ds:schemaRef ds:uri="http://schemas.openxmlformats.org/officeDocument/2006/bibliography"/>
   </ds:schemaRefs>

</xml_diff>